<commit_message>
Maximum Consecutive Ones III
</commit_message>
<xml_diff>
--- a/STACKS AND QUEUES/Stacks Queue Notes.docx
+++ b/STACKS AND QUEUES/Stacks Queue Notes.docx
@@ -429,6 +429,7 @@
         <w:rPr>
           <w:b/>
           <w:bCs/>
+          <w:noProof/>
           <w:sz w:val="32"/>
           <w:szCs w:val="32"/>
         </w:rPr>
@@ -478,7 +479,6 @@
           <w:szCs w:val="32"/>
         </w:rPr>
       </w:pPr>
-      <w:proofErr w:type="spellStart"/>
       <w:r>
         <w:rPr>
           <w:b/>
@@ -486,17 +486,7 @@
           <w:sz w:val="32"/>
           <w:szCs w:val="32"/>
         </w:rPr>
-        <w:t>getMin</w:t>
-      </w:r>
-      <w:proofErr w:type="spellEnd"/>
-      <w:r>
-        <w:rPr>
-          <w:b/>
-          <w:bCs/>
-          <w:sz w:val="32"/>
-          <w:szCs w:val="32"/>
-        </w:rPr>
-        <w:t>-</w:t>
+        <w:t>getMin-</w:t>
       </w:r>
     </w:p>
     <w:p>
@@ -546,6 +536,209 @@
               </a:graphicData>
             </a:graphic>
           </wp:inline>
+        </w:drawing>
+      </w:r>
+    </w:p>
+    <w:p>
+      <w:pPr>
+        <w:rPr>
+          <w:b/>
+          <w:bCs/>
+          <w:sz w:val="40"/>
+          <w:szCs w:val="40"/>
+          <w:u w:val="single"/>
+        </w:rPr>
+      </w:pPr>
+      <w:r>
+        <w:rPr>
+          <w:b/>
+          <w:bCs/>
+          <w:sz w:val="40"/>
+          <w:szCs w:val="40"/>
+          <w:u w:val="single"/>
+        </w:rPr>
+        <w:lastRenderedPageBreak/>
+        <w:t>Monotonic Stack</w:t>
+      </w:r>
+    </w:p>
+    <w:p>
+      <w:pPr>
+        <w:rPr>
+          <w:b/>
+          <w:bCs/>
+          <w:sz w:val="32"/>
+          <w:szCs w:val="32"/>
+        </w:rPr>
+      </w:pPr>
+      <w:r>
+        <w:rPr>
+          <w:b/>
+          <w:bCs/>
+          <w:sz w:val="32"/>
+          <w:szCs w:val="32"/>
+        </w:rPr>
+        <w:drawing>
+          <wp:anchor distT="0" distB="0" distL="114300" distR="114300" simplePos="0" relativeHeight="251659264" behindDoc="1" locked="0" layoutInCell="1" allowOverlap="1" wp14:anchorId="36848809" wp14:editId="366505D2">
+            <wp:simplePos x="0" y="0"/>
+            <wp:positionH relativeFrom="margin">
+              <wp:align>left</wp:align>
+            </wp:positionH>
+            <wp:positionV relativeFrom="paragraph">
+              <wp:posOffset>371475</wp:posOffset>
+            </wp:positionV>
+            <wp:extent cx="5942347" cy="3489960"/>
+            <wp:effectExtent l="0" t="0" r="1270" b="0"/>
+            <wp:wrapNone/>
+            <wp:docPr id="2014322746" name="Picture 1"/>
+            <wp:cNvGraphicFramePr>
+              <a:graphicFrameLocks xmlns:a="http://schemas.openxmlformats.org/drawingml/2006/main" noChangeAspect="1"/>
+            </wp:cNvGraphicFramePr>
+            <a:graphic xmlns:a="http://schemas.openxmlformats.org/drawingml/2006/main">
+              <a:graphicData uri="http://schemas.openxmlformats.org/drawingml/2006/picture">
+                <pic:pic xmlns:pic="http://schemas.openxmlformats.org/drawingml/2006/picture">
+                  <pic:nvPicPr>
+                    <pic:cNvPr id="2014322746" name=""/>
+                    <pic:cNvPicPr/>
+                  </pic:nvPicPr>
+                  <pic:blipFill>
+                    <a:blip r:embed="rId11" cstate="print">
+                      <a:extLst>
+                        <a:ext uri="{28A0092B-C50C-407E-A947-70E740481C1C}">
+                          <a14:useLocalDpi xmlns:a14="http://schemas.microsoft.com/office/drawing/2010/main" val="0"/>
+                        </a:ext>
+                      </a:extLst>
+                    </a:blip>
+                    <a:stretch>
+                      <a:fillRect/>
+                    </a:stretch>
+                  </pic:blipFill>
+                  <pic:spPr>
+                    <a:xfrm>
+                      <a:off x="0" y="0"/>
+                      <a:ext cx="5942347" cy="3489960"/>
+                    </a:xfrm>
+                    <a:prstGeom prst="rect">
+                      <a:avLst/>
+                    </a:prstGeom>
+                  </pic:spPr>
+                </pic:pic>
+              </a:graphicData>
+            </a:graphic>
+            <wp14:sizeRelH relativeFrom="margin">
+              <wp14:pctWidth>0</wp14:pctWidth>
+            </wp14:sizeRelH>
+            <wp14:sizeRelV relativeFrom="margin">
+              <wp14:pctHeight>0</wp14:pctHeight>
+            </wp14:sizeRelV>
+          </wp:anchor>
+        </w:drawing>
+      </w:r>
+      <w:r>
+        <w:rPr>
+          <w:b/>
+          <w:bCs/>
+          <w:sz w:val="32"/>
+          <w:szCs w:val="32"/>
+        </w:rPr>
+        <w:t>Next Greater Element</w:t>
+      </w:r>
+      <w:r>
+        <w:rPr>
+          <w:b/>
+          <w:bCs/>
+          <w:sz w:val="32"/>
+          <w:szCs w:val="32"/>
+        </w:rPr>
+        <w:t>:-</w:t>
+      </w:r>
+    </w:p>
+    <w:p>
+      <w:pPr>
+        <w:rPr>
+          <w:b/>
+          <w:bCs/>
+          <w:sz w:val="32"/>
+          <w:szCs w:val="32"/>
+        </w:rPr>
+      </w:pPr>
+    </w:p>
+    <w:p>
+      <w:pPr>
+        <w:rPr>
+          <w:b/>
+          <w:bCs/>
+          <w:sz w:val="32"/>
+          <w:szCs w:val="32"/>
+        </w:rPr>
+      </w:pPr>
+    </w:p>
+    <w:p>
+      <w:pPr>
+        <w:rPr>
+          <w:b/>
+          <w:bCs/>
+          <w:sz w:val="40"/>
+          <w:szCs w:val="40"/>
+        </w:rPr>
+      </w:pPr>
+      <w:r>
+        <w:rPr>
+          <w:noProof/>
+        </w:rPr>
+        <w:drawing>
+          <wp:anchor distT="0" distB="0" distL="114300" distR="114300" simplePos="0" relativeHeight="251658240" behindDoc="0" locked="0" layoutInCell="1" allowOverlap="1" wp14:anchorId="12940B67" wp14:editId="303D2FF1">
+            <wp:simplePos x="0" y="0"/>
+            <wp:positionH relativeFrom="margin">
+              <wp:align>left</wp:align>
+            </wp:positionH>
+            <wp:positionV relativeFrom="paragraph">
+              <wp:posOffset>2829560</wp:posOffset>
+            </wp:positionV>
+            <wp:extent cx="5890895" cy="1706880"/>
+            <wp:effectExtent l="0" t="0" r="0" b="7620"/>
+            <wp:wrapSquare wrapText="bothSides"/>
+            <wp:docPr id="1625879709" name="Picture 1"/>
+            <wp:cNvGraphicFramePr>
+              <a:graphicFrameLocks xmlns:a="http://schemas.openxmlformats.org/drawingml/2006/main" noChangeAspect="1"/>
+            </wp:cNvGraphicFramePr>
+            <a:graphic xmlns:a="http://schemas.openxmlformats.org/drawingml/2006/main">
+              <a:graphicData uri="http://schemas.openxmlformats.org/drawingml/2006/picture">
+                <pic:pic xmlns:pic="http://schemas.openxmlformats.org/drawingml/2006/picture">
+                  <pic:nvPicPr>
+                    <pic:cNvPr id="1625879709" name=""/>
+                    <pic:cNvPicPr/>
+                  </pic:nvPicPr>
+                  <pic:blipFill>
+                    <a:blip r:embed="rId12" cstate="print">
+                      <a:extLst>
+                        <a:ext uri="{28A0092B-C50C-407E-A947-70E740481C1C}">
+                          <a14:useLocalDpi xmlns:a14="http://schemas.microsoft.com/office/drawing/2010/main" val="0"/>
+                        </a:ext>
+                      </a:extLst>
+                    </a:blip>
+                    <a:stretch>
+                      <a:fillRect/>
+                    </a:stretch>
+                  </pic:blipFill>
+                  <pic:spPr>
+                    <a:xfrm>
+                      <a:off x="0" y="0"/>
+                      <a:ext cx="5890895" cy="1706880"/>
+                    </a:xfrm>
+                    <a:prstGeom prst="rect">
+                      <a:avLst/>
+                    </a:prstGeom>
+                  </pic:spPr>
+                </pic:pic>
+              </a:graphicData>
+            </a:graphic>
+            <wp14:sizeRelH relativeFrom="margin">
+              <wp14:pctWidth>0</wp14:pctWidth>
+            </wp14:sizeRelH>
+            <wp14:sizeRelV relativeFrom="margin">
+              <wp14:pctHeight>0</wp14:pctHeight>
+            </wp14:sizeRelV>
+          </wp:anchor>
         </w:drawing>
       </w:r>
     </w:p>

</xml_diff>